<commit_message>
Added new letter draft
</commit_message>
<xml_diff>
--- a/Recommendation Letter Kate Sanborn.docx
+++ b/Recommendation Letter Kate Sanborn.docx
@@ -1,6 +1,6 @@
 
 <file path=word/document.xml><?xml version="1.0" encoding="utf-8"?>
-<w:document xmlns:wpc="http://schemas.microsoft.com/office/word/2010/wordprocessingCanvas" xmlns:cx="http://schemas.microsoft.com/office/drawing/2014/chartex" xmlns:cx1="http://schemas.microsoft.com/office/drawing/2015/9/8/chartex" xmlns:cx2="http://schemas.microsoft.com/office/drawing/2015/10/21/chartex" xmlns:cx3="http://schemas.microsoft.com/office/drawing/2016/5/9/chartex" xmlns:cx4="http://schemas.microsoft.com/office/drawing/2016/5/10/chartex" xmlns:cx5="http://schemas.microsoft.com/office/drawing/2016/5/11/chartex" xmlns:cx6="http://schemas.microsoft.com/office/drawing/2016/5/12/chartex" xmlns:cx7="http://schemas.microsoft.com/office/drawing/2016/5/13/chartex" xmlns:cx8="http://schemas.microsoft.com/office/drawing/2016/5/14/chartex" xmlns:mc="http://schemas.openxmlformats.org/markup-compatibility/2006" xmlns:aink="http://schemas.microsoft.com/office/drawing/2016/ink" xmlns:am3d="http://schemas.microsoft.com/office/drawing/2017/model3d" xmlns:o="urn:schemas-microsoft-com:office:office" xmlns:r="http://schemas.openxmlformats.org/officeDocument/2006/relationships" xmlns:m="http://schemas.openxmlformats.org/officeDocument/2006/math" xmlns:v="urn:schemas-microsoft-com:vml" xmlns:wp14="http://schemas.microsoft.com/office/word/2010/wordprocessingDrawing" xmlns:wp="http://schemas.openxmlformats.org/drawingml/2006/wordprocessingDrawing" xmlns:w10="urn:schemas-microsoft-com:office:word" xmlns:w="http://schemas.openxmlformats.org/wordprocessingml/2006/main" xmlns:w14="http://schemas.microsoft.com/office/word/2010/wordml" xmlns:w15="http://schemas.microsoft.com/office/word/2012/wordml" xmlns:w16cex="http://schemas.microsoft.com/office/word/2018/wordml/cex" xmlns:w16cid="http://schemas.microsoft.com/office/word/2016/wordml/cid" xmlns:w16="http://schemas.microsoft.com/office/word/2018/wordml" xmlns:w16se="http://schemas.microsoft.com/office/word/2015/wordml/symex" xmlns:wpg="http://schemas.microsoft.com/office/word/2010/wordprocessingGroup" xmlns:wpi="http://schemas.microsoft.com/office/word/2010/wordprocessingInk" xmlns:wne="http://schemas.microsoft.com/office/word/2006/wordml" xmlns:wps="http://schemas.microsoft.com/office/word/2010/wordprocessingShape" mc:Ignorable="w14 w15 w16se w16cid w16 w16cex wp14">
+<w:document xmlns:wpc="http://schemas.microsoft.com/office/word/2010/wordprocessingCanvas" xmlns:cx="http://schemas.microsoft.com/office/drawing/2014/chartex" xmlns:cx1="http://schemas.microsoft.com/office/drawing/2015/9/8/chartex" xmlns:cx2="http://schemas.microsoft.com/office/drawing/2015/10/21/chartex" xmlns:cx3="http://schemas.microsoft.com/office/drawing/2016/5/9/chartex" xmlns:cx4="http://schemas.microsoft.com/office/drawing/2016/5/10/chartex" xmlns:cx5="http://schemas.microsoft.com/office/drawing/2016/5/11/chartex" xmlns:cx6="http://schemas.microsoft.com/office/drawing/2016/5/12/chartex" xmlns:cx7="http://schemas.microsoft.com/office/drawing/2016/5/13/chartex" xmlns:cx8="http://schemas.microsoft.com/office/drawing/2016/5/14/chartex" xmlns:mc="http://schemas.openxmlformats.org/markup-compatibility/2006" xmlns:aink="http://schemas.microsoft.com/office/drawing/2016/ink" xmlns:am3d="http://schemas.microsoft.com/office/drawing/2017/model3d" xmlns:o="urn:schemas-microsoft-com:office:office" xmlns:oel="http://schemas.microsoft.com/office/2019/extlst" xmlns:r="http://schemas.openxmlformats.org/officeDocument/2006/relationships" xmlns:m="http://schemas.openxmlformats.org/officeDocument/2006/math" xmlns:v="urn:schemas-microsoft-com:vml" xmlns:wp14="http://schemas.microsoft.com/office/word/2010/wordprocessingDrawing" xmlns:wp="http://schemas.openxmlformats.org/drawingml/2006/wordprocessingDrawing" xmlns:w10="urn:schemas-microsoft-com:office:word" xmlns:w="http://schemas.openxmlformats.org/wordprocessingml/2006/main" xmlns:w14="http://schemas.microsoft.com/office/word/2010/wordml" xmlns:w15="http://schemas.microsoft.com/office/word/2012/wordml" xmlns:w16cex="http://schemas.microsoft.com/office/word/2018/wordml/cex" xmlns:w16cid="http://schemas.microsoft.com/office/word/2016/wordml/cid" xmlns:w16="http://schemas.microsoft.com/office/word/2018/wordml" xmlns:w16sdtdh="http://schemas.microsoft.com/office/word/2020/wordml/sdtdatahash" xmlns:w16se="http://schemas.microsoft.com/office/word/2015/wordml/symex" xmlns:wpg="http://schemas.microsoft.com/office/word/2010/wordprocessingGroup" xmlns:wpi="http://schemas.microsoft.com/office/word/2010/wordprocessingInk" xmlns:wne="http://schemas.microsoft.com/office/word/2006/wordml" xmlns:wps="http://schemas.microsoft.com/office/word/2010/wordprocessingShape" mc:Ignorable="w14 w15 w16se w16cid w16 w16cex w16sdtdh wp14">
   <w:body>
     <w:p>
       <w:pPr>
@@ -14,7 +14,14 @@
           <w:sz w:val="24"/>
           <w:szCs w:val="24"/>
         </w:rPr>
-        <w:t>Dear Mr./Mrs./Ms. [Last Name],</w:t>
+        <w:t>Dear</w:t>
+      </w:r>
+      <w:r>
+        <w:rPr>
+          <w:sz w:val="24"/>
+          <w:szCs w:val="24"/>
+        </w:rPr>
+        <w:t xml:space="preserve"> Capstone Engineering Society Committee,</w:t>
       </w:r>
     </w:p>
     <w:p>
@@ -37,7 +44,21 @@
           <w:sz w:val="24"/>
           <w:szCs w:val="24"/>
         </w:rPr>
-        <w:t xml:space="preserve">It is my pleasure to recommend Kate Sanborn for admission to your graduate program. I worked with Kate in the summer of 2021, during which time she completed the CAT </w:t>
+        <w:t>It is my pleasure to recommend Kate Sanborn for</w:t>
+      </w:r>
+      <w:r>
+        <w:rPr>
+          <w:sz w:val="24"/>
+          <w:szCs w:val="24"/>
+        </w:rPr>
+        <w:t xml:space="preserve"> the Capstone Engineering Society Outstanding Senior Award</w:t>
+      </w:r>
+      <w:r>
+        <w:rPr>
+          <w:sz w:val="24"/>
+          <w:szCs w:val="24"/>
+        </w:rPr>
+        <w:t xml:space="preserve">. I worked with Kate in the summer of 2021, during which time she completed the CAT </w:t>
       </w:r>
       <w:r>
         <w:rPr>
@@ -80,7 +101,7 @@
           <w:sz w:val="24"/>
           <w:szCs w:val="24"/>
         </w:rPr>
-        <w:t xml:space="preserve">This summer REU dealt with autonomous vehicle research. For her project, Kate and her team received telemetric CAN bus sensor data with dash camera footage recorded from several previous drives. Her team’s assignment was to synchronize the video with the data. Using the synchronized footage, they then were to identify clips of significant driving events. Kate’s main role was labelling these events. She successfully created several scripts to identify </w:t>
+        <w:t xml:space="preserve">This summer REU dealt with autonomous vehicle research. For her project, Kate and her team received telemetric CAN bus sensor data with dash camera footage recorded from several previous drives. Her team’s assignment was to synchronize the video with the data. Using the synchronized footage, they then were to identify clips of significant driving events. Kate’s main role was labeling these events. She successfully created several scripts to identify </w:t>
       </w:r>
       <w:r>
         <w:rPr>
@@ -101,7 +122,21 @@
           <w:sz w:val="24"/>
           <w:szCs w:val="24"/>
         </w:rPr>
-        <w:t xml:space="preserve"> many new skills, including Docker and how to use the high-performance computer.</w:t>
+        <w:t xml:space="preserve"> many new skills, including Docker and how to use </w:t>
+      </w:r>
+      <w:r>
+        <w:rPr>
+          <w:sz w:val="24"/>
+          <w:szCs w:val="24"/>
+        </w:rPr>
+        <w:t>a</w:t>
+      </w:r>
+      <w:r>
+        <w:rPr>
+          <w:sz w:val="24"/>
+          <w:szCs w:val="24"/>
+        </w:rPr>
+        <w:t xml:space="preserve"> high-performance computer.</w:t>
       </w:r>
     </w:p>
     <w:p>
@@ -152,7 +187,99 @@
           <w:sz w:val="24"/>
           <w:szCs w:val="24"/>
         </w:rPr>
-        <w:t>In conclusion, I confidently recommend Kate Sanborn as a student in your graduate program. Based on the work she has completed this summer and the growth that she has had, I know she will be an excellent addition to your student body.</w:t>
+        <w:t>Since the CAT Vehicle REU program, Kate has continued to use what she learned about automation in other work experiences and the classroom.</w:t>
+      </w:r>
+      <w:r>
+        <w:rPr>
+          <w:sz w:val="24"/>
+          <w:szCs w:val="24"/>
+        </w:rPr>
+        <w:t xml:space="preserve"> Last summer, she worked as an IT Process Automation intern at Ulta Beauty. In this role, she used Blue Prism to automate tedious manual processes, saving time and resources. Currently, her senior design team is building a robot for the IEEE SoutheastCon 2023 conference hardware competition.</w:t>
+      </w:r>
+      <w:r>
+        <w:rPr>
+          <w:sz w:val="24"/>
+          <w:szCs w:val="24"/>
+        </w:rPr>
+        <w:t xml:space="preserve"> Using what she learned from the REU, Kate is writing code for path planning and mission control</w:t>
+      </w:r>
+      <w:r>
+        <w:rPr>
+          <w:sz w:val="24"/>
+          <w:szCs w:val="24"/>
+        </w:rPr>
+        <w:t xml:space="preserve"> to allow the robot to run autonomously</w:t>
+      </w:r>
+      <w:r>
+        <w:rPr>
+          <w:sz w:val="24"/>
+          <w:szCs w:val="24"/>
+        </w:rPr>
+        <w:t>. This spring, she also joined the Crimson Autonomous Kart team through the Autonomous Vehicles class, a computer science elective.</w:t>
+      </w:r>
+      <w:r>
+        <w:rPr>
+          <w:sz w:val="24"/>
+          <w:szCs w:val="24"/>
+        </w:rPr>
+        <w:t xml:space="preserve"> She continues to use what she learned from research in her role on this team.</w:t>
+      </w:r>
+    </w:p>
+    <w:p>
+      <w:pPr>
+        <w:rPr>
+          <w:sz w:val="24"/>
+          <w:szCs w:val="24"/>
+        </w:rPr>
+      </w:pPr>
+      <w:r>
+        <w:rPr>
+          <w:sz w:val="24"/>
+          <w:szCs w:val="24"/>
+        </w:rPr>
+        <w:t xml:space="preserve">In conclusion, I confidently recommend Kate Sanborn </w:t>
+      </w:r>
+      <w:r>
+        <w:rPr>
+          <w:sz w:val="24"/>
+          <w:szCs w:val="24"/>
+        </w:rPr>
+        <w:t>for the Capstone Engineering Society Outstanding Senior Award</w:t>
+      </w:r>
+      <w:r>
+        <w:rPr>
+          <w:sz w:val="24"/>
+          <w:szCs w:val="24"/>
+        </w:rPr>
+        <w:t>. Based on the work she completed th</w:t>
+      </w:r>
+      <w:r>
+        <w:rPr>
+          <w:sz w:val="24"/>
+          <w:szCs w:val="24"/>
+        </w:rPr>
+        <w:t>at</w:t>
+      </w:r>
+      <w:r>
+        <w:rPr>
+          <w:sz w:val="24"/>
+          <w:szCs w:val="24"/>
+        </w:rPr>
+        <w:t xml:space="preserve"> summer and the growth that she had, I know she will be an excellent </w:t>
+      </w:r>
+      <w:r>
+        <w:rPr>
+          <w:sz w:val="24"/>
+          <w:szCs w:val="24"/>
+        </w:rPr>
+        <w:t>candidate for this award</w:t>
+      </w:r>
+      <w:r>
+        <w:rPr>
+          <w:sz w:val="24"/>
+          <w:szCs w:val="24"/>
+        </w:rPr>
+        <w:t>.</w:t>
       </w:r>
     </w:p>
     <w:p>
@@ -190,7 +317,7 @@
 </file>
 
 <file path=word/styles.xml><?xml version="1.0" encoding="utf-8"?>
-<w:styles xmlns:mc="http://schemas.openxmlformats.org/markup-compatibility/2006" xmlns:r="http://schemas.openxmlformats.org/officeDocument/2006/relationships" xmlns:w="http://schemas.openxmlformats.org/wordprocessingml/2006/main" xmlns:w14="http://schemas.microsoft.com/office/word/2010/wordml" xmlns:w15="http://schemas.microsoft.com/office/word/2012/wordml" xmlns:w16cex="http://schemas.microsoft.com/office/word/2018/wordml/cex" xmlns:w16cid="http://schemas.microsoft.com/office/word/2016/wordml/cid" xmlns:w16="http://schemas.microsoft.com/office/word/2018/wordml" xmlns:w16se="http://schemas.microsoft.com/office/word/2015/wordml/symex" mc:Ignorable="w14 w15 w16se w16cid w16 w16cex">
+<w:styles xmlns:mc="http://schemas.openxmlformats.org/markup-compatibility/2006" xmlns:r="http://schemas.openxmlformats.org/officeDocument/2006/relationships" xmlns:w="http://schemas.openxmlformats.org/wordprocessingml/2006/main" xmlns:w14="http://schemas.microsoft.com/office/word/2010/wordml" xmlns:w15="http://schemas.microsoft.com/office/word/2012/wordml" xmlns:w16cex="http://schemas.microsoft.com/office/word/2018/wordml/cex" xmlns:w16cid="http://schemas.microsoft.com/office/word/2016/wordml/cid" xmlns:w16="http://schemas.microsoft.com/office/word/2018/wordml" xmlns:w16sdtdh="http://schemas.microsoft.com/office/word/2020/wordml/sdtdatahash" xmlns:w16se="http://schemas.microsoft.com/office/word/2015/wordml/symex" mc:Ignorable="w14 w15 w16se w16cid w16 w16cex w16sdtdh">
   <w:docDefaults>
     <w:rPrDefault>
       <w:rPr>

</xml_diff>